<commit_message>
Push final del proyecto
</commit_message>
<xml_diff>
--- a/Sistemas_Operativos.docx
+++ b/Sistemas_Operativos.docx
@@ -9,6 +9,8 @@
           <w:u w:val="double" w:color="4F81BD" w:themeColor="accent1"/>
         </w:rPr>
       </w:pPr>
+      <w:bookmarkStart w:id="0" w:name="_GoBack"/>
+      <w:bookmarkEnd w:id="0"/>
       <w:r>
         <w:rPr>
           <w:u w:val="double" w:color="4F81BD" w:themeColor="accent1"/>
@@ -31,8 +33,6 @@
       </w:r>
     </w:p>
     <w:p>
-      <w:bookmarkStart w:id="0" w:name="_GoBack"/>
-      <w:bookmarkEnd w:id="0"/>
       <w:r>
         <w:br w:type="textWrapping"/>
       </w:r>
@@ -233,8 +233,10 @@
     <w:p>
       <w:pPr>
         <w:numPr>
-          <w:numId w:val="0"/>
+          <w:ilvl w:val="1"/>
+          <w:numId w:val="7"/>
         </w:numPr>
+        <w:ind w:left="200" w:leftChars="0" w:firstLine="0" w:firstLineChars="0"/>
         <w:rPr>
           <w:b/>
           <w:bCs/>
@@ -246,6 +248,175 @@
           <w:bCs/>
         </w:rPr>
         <w:t>Descripción general del script</w:t>
+      </w:r>
+    </w:p>
+    <w:p>
+      <w:pPr>
+        <w:numPr>
+          <w:ilvl w:val="0"/>
+          <w:numId w:val="0"/>
+        </w:numPr>
+        <w:ind w:left="200" w:leftChars="0"/>
+        <w:rPr>
+          <w:b/>
+          <w:bCs/>
+        </w:rPr>
+      </w:pPr>
+    </w:p>
+    <w:p>
+      <w:pPr>
+        <w:numPr>
+          <w:ilvl w:val="1"/>
+          <w:numId w:val="7"/>
+        </w:numPr>
+        <w:ind w:left="200" w:leftChars="0" w:firstLine="0" w:firstLineChars="0"/>
+        <w:rPr>
+          <w:b/>
+          <w:bCs/>
+        </w:rPr>
+      </w:pPr>
+      <w:r>
+        <w:rPr>
+          <w:b/>
+          <w:bCs/>
+        </w:rPr>
+        <w:t>Explicación de las funciones</w:t>
+      </w:r>
+    </w:p>
+    <w:p>
+      <w:pPr>
+        <w:numPr>
+          <w:ilvl w:val="0"/>
+          <w:numId w:val="0"/>
+        </w:numPr>
+        <w:ind w:left="200" w:leftChars="0"/>
+        <w:rPr>
+          <w:b/>
+          <w:bCs/>
+        </w:rPr>
+      </w:pPr>
+    </w:p>
+    <w:p>
+      <w:pPr>
+        <w:numPr>
+          <w:ilvl w:val="1"/>
+          <w:numId w:val="7"/>
+        </w:numPr>
+        <w:ind w:left="200" w:leftChars="0" w:firstLine="0" w:firstLineChars="0"/>
+        <w:rPr>
+          <w:b/>
+          <w:bCs/>
+        </w:rPr>
+      </w:pPr>
+      <w:r>
+        <w:rPr>
+          <w:b/>
+          <w:bCs/>
+        </w:rPr>
+        <w:t>Ejecución y resultados esperados</w:t>
+      </w:r>
+    </w:p>
+    <w:p>
+      <w:pPr>
+        <w:numPr>
+          <w:ilvl w:val="0"/>
+          <w:numId w:val="0"/>
+        </w:numPr>
+        <w:ind w:left="200" w:leftChars="0"/>
+        <w:rPr>
+          <w:b/>
+          <w:bCs/>
+        </w:rPr>
+      </w:pPr>
+    </w:p>
+    <w:p>
+      <w:pPr>
+        <w:numPr>
+          <w:ilvl w:val="0"/>
+          <w:numId w:val="7"/>
+        </w:numPr>
+        <w:ind w:left="0" w:leftChars="0" w:firstLine="0" w:firstLineChars="0"/>
+        <w:rPr>
+          <w:b/>
+          <w:bCs/>
+        </w:rPr>
+      </w:pPr>
+      <w:r>
+        <w:rPr>
+          <w:b/>
+          <w:bCs/>
+        </w:rPr>
+        <w:t>Conclusión</w:t>
+      </w:r>
+    </w:p>
+    <w:p>
+      <w:pPr>
+        <w:numPr>
+          <w:ilvl w:val="0"/>
+          <w:numId w:val="0"/>
+        </w:numPr>
+        <w:ind w:leftChars="0"/>
+        <w:rPr>
+          <w:b/>
+          <w:bCs/>
+        </w:rPr>
+      </w:pPr>
+    </w:p>
+    <w:p>
+      <w:pPr>
+        <w:numPr>
+          <w:ilvl w:val="0"/>
+          <w:numId w:val="7"/>
+        </w:numPr>
+        <w:ind w:left="0" w:leftChars="0" w:firstLine="0" w:firstLineChars="0"/>
+        <w:rPr>
+          <w:b/>
+          <w:bCs/>
+        </w:rPr>
+      </w:pPr>
+      <w:r>
+        <w:rPr>
+          <w:b/>
+          <w:bCs/>
+        </w:rPr>
+        <w:t>Bibliografía</w:t>
+      </w:r>
+    </w:p>
+    <w:p>
+      <w:pPr>
+        <w:numPr>
+          <w:ilvl w:val="0"/>
+          <w:numId w:val="0"/>
+        </w:numPr>
+        <w:ind w:leftChars="0"/>
+        <w:rPr>
+          <w:b/>
+          <w:bCs/>
+        </w:rPr>
+      </w:pPr>
+    </w:p>
+    <w:p>
+      <w:pPr>
+        <w:numPr>
+          <w:ilvl w:val="0"/>
+          <w:numId w:val="7"/>
+        </w:numPr>
+        <w:ind w:left="0" w:leftChars="0" w:firstLine="0" w:firstLineChars="0"/>
+        <w:rPr>
+          <w:rFonts w:hint="default"/>
+          <w:b/>
+          <w:bCs/>
+          <w:lang w:val="en-US"/>
+        </w:rPr>
+      </w:pPr>
+      <w:r>
+        <w:rPr>
+          <w:rFonts w:hint="default"/>
+          <w:b/>
+          <w:bCs/>
+          <w:lang w:val="en-US"/>
+        </w:rPr>
+        <w:t>Reflexiones finales</w:t>
       </w:r>
     </w:p>
     <w:p>
@@ -343,16 +514,10 @@
         <w:pStyle w:val="3"/>
       </w:pPr>
       <w:r>
-        <w:t>Descripción general del script</w:t>
+        <w:t>2.1 Descripción general del script</w:t>
       </w:r>
     </w:p>
     <w:p>
-      <w:pPr>
-        <w:rPr>
-          <w:rFonts w:hint="default"/>
-          <w:lang w:val="en-US"/>
-        </w:rPr>
-      </w:pPr>
       <w:r>
         <w:t>El script desarrollado en Bash tiene como finalidad automatizar tareas de mantenimiento del sistema. Presenta un menú que permite al usuario elegir entre tres funcionalidades principales:</w:t>
       </w:r>
@@ -376,6 +541,311 @@
       </w:r>
       <w:r>
         <w:t>3. Verificar e instalar actualizaciones del sistema de manera automática.</w:t>
+      </w:r>
+    </w:p>
+    <w:p>
+      <w:pPr>
+        <w:pStyle w:val="3"/>
+      </w:pPr>
+      <w:r>
+        <w:t>2.2 Explicación de las funciones</w:t>
+      </w:r>
+    </w:p>
+    <w:p>
+      <w:r>
+        <w:t xml:space="preserve">El script </w:t>
+      </w:r>
+      <w:r>
+        <w:rPr>
+          <w:rFonts w:hint="default"/>
+          <w:lang w:val="en-US"/>
+        </w:rPr>
+        <w:t>tiene</w:t>
+      </w:r>
+      <w:r>
+        <w:t xml:space="preserve"> funciones para organizar el código de manera modular:</w:t>
+      </w:r>
+      <w:r>
+        <w:br w:type="textWrapping"/>
+      </w:r>
+      <w:r>
+        <w:br w:type="textWrapping"/>
+      </w:r>
+      <w:r>
+        <w:t>• generarInforme: obtiene y guarda información del sistema en un archivo log llamado 'sistema_log.txt'. Incluye el uso de CPU, memoria y disco utilizando comandos como top, free y df.</w:t>
+      </w:r>
+      <w:r>
+        <w:br w:type="textWrapping"/>
+      </w:r>
+      <w:r>
+        <w:br w:type="textWrapping"/>
+      </w:r>
+      <w:r>
+        <w:t>• eliminarTemporales: solicita confirmación del usuario y procede a eliminar archivos temporales y cachés de navegadores, aplicando comandos de limpieza del sistema como rm y apt-get clean.</w:t>
+      </w:r>
+      <w:r>
+        <w:br w:type="textWrapping"/>
+      </w:r>
+      <w:r>
+        <w:br w:type="textWrapping"/>
+      </w:r>
+      <w:r>
+        <w:t>• actualizaciones: actualiza el sistema automáticamente usando apt-get update y apt-get upgrade, registrando los eventos en un archivo de log ubicado en '/var/log/actualizaciones.log'.</w:t>
+      </w:r>
+      <w:r>
+        <w:br w:type="textWrapping"/>
+      </w:r>
+      <w:r>
+        <w:br w:type="textWrapping"/>
+      </w:r>
+      <w:r>
+        <w:rPr>
+          <w:lang w:val="en-US"/>
+        </w:rPr>
+        <w:t>También</w:t>
+      </w:r>
+      <w:r>
+        <w:t>, se emplean variables de color ANSI para mejorar la legibilidad de la terminal.</w:t>
+      </w:r>
+    </w:p>
+    <w:p>
+      <w:pPr>
+        <w:pStyle w:val="3"/>
+      </w:pPr>
+      <w:r>
+        <w:t>2.3 Ejecución y resultados esperados</w:t>
+      </w:r>
+    </w:p>
+    <w:p>
+      <w:r>
+        <w:t xml:space="preserve">Para ejecutar el programa, es necesario contar con un entorno Linux o una terminal compatible como WSL en Windows. Los pasos </w:t>
+      </w:r>
+      <w:r>
+        <w:rPr>
+          <w:rFonts w:hint="default"/>
+          <w:lang w:val="en-US"/>
+        </w:rPr>
+        <w:t>para ejecutar el script</w:t>
+      </w:r>
+      <w:r>
+        <w:t xml:space="preserve"> son:</w:t>
+      </w:r>
+      <w:r>
+        <w:br w:type="textWrapping"/>
+      </w:r>
+      <w:r>
+        <w:br w:type="textWrapping"/>
+      </w:r>
+      <w:r>
+        <w:t>1. Clonar el repositorio desde GitHub.</w:t>
+      </w:r>
+      <w:r>
+        <w:br w:type="textWrapping"/>
+      </w:r>
+      <w:r>
+        <w:t>2. Asignar permisos de ejecución con 'chmod +x'.</w:t>
+      </w:r>
+      <w:r>
+        <w:br w:type="textWrapping"/>
+      </w:r>
+      <w:r>
+        <w:t>3. Ejecutar el script mediante './TPSO.sh'.</w:t>
+      </w:r>
+      <w:r>
+        <w:br w:type="textWrapping"/>
+      </w:r>
+      <w:r>
+        <w:br w:type="textWrapping"/>
+      </w:r>
+      <w:r>
+        <w:t xml:space="preserve">El usuario </w:t>
+      </w:r>
+      <w:r>
+        <w:rPr>
+          <w:rFonts w:hint="default"/>
+          <w:lang w:val="en-US"/>
+        </w:rPr>
+        <w:t>va a poder</w:t>
+      </w:r>
+      <w:r>
+        <w:t xml:space="preserve"> visualizar informes</w:t>
+      </w:r>
+      <w:r>
+        <w:rPr>
+          <w:rFonts w:hint="default"/>
+          <w:lang w:val="en-US"/>
+        </w:rPr>
+        <w:t xml:space="preserve"> y archivos</w:t>
+      </w:r>
+      <w:r>
+        <w:t xml:space="preserve"> en consola de</w:t>
+      </w:r>
+      <w:r>
+        <w:rPr>
+          <w:rFonts w:hint="default"/>
+          <w:lang w:val="en-US"/>
+        </w:rPr>
+        <w:t xml:space="preserve"> los</w:t>
+      </w:r>
+      <w:r>
+        <w:t xml:space="preserve"> log generados automáticamente.</w:t>
+      </w:r>
+    </w:p>
+    <w:p>
+      <w:pPr>
+        <w:pStyle w:val="2"/>
+      </w:pPr>
+      <w:r>
+        <w:t>3. CONCLUSIÓN</w:t>
+      </w:r>
+    </w:p>
+    <w:p>
+      <w:pPr>
+        <w:rPr>
+          <w:rFonts w:hint="default"/>
+          <w:lang w:val="en-US"/>
+        </w:rPr>
+      </w:pPr>
+      <w:r>
+        <w:rPr>
+          <w:rFonts w:hint="default"/>
+          <w:lang w:val="en-US"/>
+        </w:rPr>
+        <w:t>Con</w:t>
+      </w:r>
+      <w:r>
+        <w:t xml:space="preserve"> este trabajo práctico, se logró integrar los conocimientos teóricos sobre comandos de </w:t>
+      </w:r>
+      <w:r>
+        <w:rPr>
+          <w:rFonts w:hint="default"/>
+          <w:lang w:val="en-US"/>
+        </w:rPr>
+        <w:t>Linux</w:t>
+      </w:r>
+      <w:r>
+        <w:t xml:space="preserve"> y scripting en Bash con una aplicación práctica. El script desarrollado muestra la importancia de la automatización en la administración de sistemas y la eficiencia que se puede alcanzar al </w:t>
+      </w:r>
+      <w:r>
+        <w:rPr>
+          <w:rFonts w:hint="default"/>
+          <w:lang w:val="en-US"/>
+        </w:rPr>
+        <w:t>usa</w:t>
+      </w:r>
+      <w:r>
+        <w:t>r comandos básicos</w:t>
+      </w:r>
+      <w:r>
+        <w:rPr>
+          <w:rFonts w:hint="default"/>
+          <w:lang w:val="en-US"/>
+        </w:rPr>
+        <w:t>.</w:t>
+      </w:r>
+    </w:p>
+    <w:p>
+      <w:pPr>
+        <w:pStyle w:val="2"/>
+      </w:pPr>
+      <w:r>
+        <w:t>4. BIBLIOGRAFÍA</w:t>
+      </w:r>
+    </w:p>
+    <w:p>
+      <w:r>
+        <w:t>- GNU Bash Manual.</w:t>
+      </w:r>
+      <w:r>
+        <w:br w:type="textWrapping"/>
+      </w:r>
+      <w:r>
+        <w:t xml:space="preserve">- Apuntes de </w:t>
+      </w:r>
+      <w:r>
+        <w:rPr>
+          <w:rFonts w:hint="default"/>
+          <w:lang w:val="en-US"/>
+        </w:rPr>
+        <w:t>la materia</w:t>
+      </w:r>
+      <w:r>
+        <w:t>.</w:t>
+      </w:r>
+      <w:r>
+        <w:br w:type="textWrapping"/>
+      </w:r>
+      <w:r>
+        <w:t>- Documentación oficial de comandos Linux: man pages.</w:t>
+      </w:r>
+    </w:p>
+    <w:p>
+      <w:pPr>
+        <w:pStyle w:val="2"/>
+        <w:rPr>
+          <w:rFonts w:hint="default"/>
+          <w:lang w:val="en-US"/>
+        </w:rPr>
+      </w:pPr>
+      <w:r>
+        <w:t xml:space="preserve">5. </w:t>
+      </w:r>
+      <w:r>
+        <w:rPr>
+          <w:rFonts w:hint="default"/>
+          <w:lang w:val="en-US"/>
+        </w:rPr>
+        <w:t>REFLEXIONES FINALES</w:t>
+      </w:r>
+    </w:p>
+    <w:p>
+      <w:pPr>
+        <w:rPr>
+          <w:rFonts w:hint="default"/>
+          <w:lang w:val="en-US"/>
+        </w:rPr>
+      </w:pPr>
+      <w:r>
+        <w:rPr>
+          <w:rFonts w:hint="default"/>
+          <w:lang w:val="en-US"/>
+        </w:rPr>
+        <w:t>Tuvimos dificultades en el manejo de tiempos entre parciales y otros proyectos.</w:t>
+      </w:r>
+      <w:r>
+        <w:rPr>
+          <w:rFonts w:hint="default"/>
+          <w:lang w:val="en-US"/>
+        </w:rPr>
+        <w:br w:type="textWrapping"/>
+      </w:r>
+      <w:r>
+        <w:rPr>
+          <w:rFonts w:hint="default"/>
+          <w:lang w:val="en-US"/>
+        </w:rPr>
+        <w:t>Hablando de este proyecto, lo que mas se complico es la investigacion de bash y la documentacion. Pensamos que mas alla del markdown, no era necesario documentar mas el proyecto.</w:t>
+      </w:r>
+      <w:r>
+        <w:rPr>
+          <w:rFonts w:hint="default"/>
+          <w:lang w:val="en-US"/>
+        </w:rPr>
+        <w:br w:type="textWrapping"/>
+      </w:r>
+      <w:r>
+        <w:rPr>
+          <w:rFonts w:hint="default"/>
+          <w:lang w:val="en-US"/>
+        </w:rPr>
+        <w:br w:type="textWrapping"/>
+      </w:r>
+      <w:r>
+        <w:rPr>
+          <w:rFonts w:hint="default"/>
+          <w:lang w:val="en-US"/>
+        </w:rPr>
+        <w:t>A futuro tenemos pensado la posibilidad de implementarle Dialog en el menu para una interfaz visual mas intuitiva.</w:t>
       </w:r>
     </w:p>
     <w:sectPr>
@@ -789,7 +1259,7 @@
     <w:lsdException w:uiPriority="99" w:name="Body Text First Indent 2"/>
     <w:lsdException w:uiPriority="99" w:name="Note Heading"/>
     <w:lsdException w:uiPriority="99" w:semiHidden="0" w:name="Body Text 2"/>
-    <w:lsdException w:qFormat="1" w:uiPriority="99" w:semiHidden="0" w:name="Body Text 3"/>
+    <w:lsdException w:uiPriority="99" w:semiHidden="0" w:name="Body Text 3"/>
     <w:lsdException w:uiPriority="99" w:name="Body Text Indent 2"/>
     <w:lsdException w:uiPriority="99" w:name="Body Text Indent 3"/>
     <w:lsdException w:uiPriority="99" w:name="Block Text"/>
@@ -856,12 +1326,12 @@
     <w:lsdException w:uiPriority="99" w:name="Table Web 2"/>
     <w:lsdException w:uiPriority="99" w:name="Table Web 3"/>
     <w:lsdException w:uiPriority="99" w:name="Balloon Text"/>
-    <w:lsdException w:qFormat="1" w:unhideWhenUsed="0" w:uiPriority="59" w:semiHidden="0" w:name="Table Grid"/>
+    <w:lsdException w:unhideWhenUsed="0" w:uiPriority="59" w:semiHidden="0" w:name="Table Grid"/>
     <w:lsdException w:uiPriority="99" w:name="Table Theme"/>
     <w:lsdException w:qFormat="1" w:unhideWhenUsed="0" w:uiPriority="1" w:semiHidden="0" w:name="No Spacing"/>
-    <w:lsdException w:qFormat="1" w:unhideWhenUsed="0" w:uiPriority="60" w:semiHidden="0" w:name="Light Shading"/>
-    <w:lsdException w:qFormat="1" w:unhideWhenUsed="0" w:uiPriority="61" w:semiHidden="0" w:name="Light List"/>
-    <w:lsdException w:qFormat="1" w:unhideWhenUsed="0" w:uiPriority="62" w:semiHidden="0" w:name="Light Grid"/>
+    <w:lsdException w:unhideWhenUsed="0" w:uiPriority="60" w:semiHidden="0" w:name="Light Shading"/>
+    <w:lsdException w:unhideWhenUsed="0" w:uiPriority="61" w:semiHidden="0" w:name="Light List"/>
+    <w:lsdException w:unhideWhenUsed="0" w:uiPriority="62" w:semiHidden="0" w:name="Light Grid"/>
     <w:lsdException w:unhideWhenUsed="0" w:uiPriority="63" w:semiHidden="0" w:name="Medium Shading 1"/>
     <w:lsdException w:unhideWhenUsed="0" w:uiPriority="64" w:semiHidden="0" w:name="Medium Shading 2"/>
     <w:lsdException w:unhideWhenUsed="0" w:uiPriority="65" w:semiHidden="0" w:name="Medium List 1"/>
@@ -874,8 +1344,8 @@
     <w:lsdException w:unhideWhenUsed="0" w:uiPriority="72" w:semiHidden="0" w:name="Colorful List"/>
     <w:lsdException w:unhideWhenUsed="0" w:uiPriority="73" w:semiHidden="0" w:name="Colorful Grid"/>
     <w:lsdException w:unhideWhenUsed="0" w:uiPriority="60" w:semiHidden="0" w:name="Light Shading Accent 1"/>
-    <w:lsdException w:qFormat="1" w:unhideWhenUsed="0" w:uiPriority="61" w:semiHidden="0" w:name="Light List Accent 1"/>
-    <w:lsdException w:qFormat="1" w:unhideWhenUsed="0" w:uiPriority="62" w:semiHidden="0" w:name="Light Grid Accent 1"/>
+    <w:lsdException w:unhideWhenUsed="0" w:uiPriority="61" w:semiHidden="0" w:name="Light List Accent 1"/>
+    <w:lsdException w:unhideWhenUsed="0" w:uiPriority="62" w:semiHidden="0" w:name="Light Grid Accent 1"/>
     <w:lsdException w:unhideWhenUsed="0" w:uiPriority="63" w:semiHidden="0" w:name="Medium Shading 1 Accent 1"/>
     <w:lsdException w:unhideWhenUsed="0" w:uiPriority="64" w:semiHidden="0" w:name="Medium Shading 2 Accent 1"/>
     <w:lsdException w:unhideWhenUsed="0" w:uiPriority="65" w:semiHidden="0" w:name="Medium List 1 Accent 1"/>
@@ -890,9 +1360,9 @@
     <w:lsdException w:unhideWhenUsed="0" w:uiPriority="71" w:semiHidden="0" w:name="Colorful Shading Accent 1"/>
     <w:lsdException w:unhideWhenUsed="0" w:uiPriority="72" w:semiHidden="0" w:name="Colorful List Accent 1"/>
     <w:lsdException w:unhideWhenUsed="0" w:uiPriority="73" w:semiHidden="0" w:name="Colorful Grid Accent 1"/>
-    <w:lsdException w:qFormat="1" w:unhideWhenUsed="0" w:uiPriority="60" w:semiHidden="0" w:name="Light Shading Accent 2"/>
+    <w:lsdException w:unhideWhenUsed="0" w:uiPriority="60" w:semiHidden="0" w:name="Light Shading Accent 2"/>
     <w:lsdException w:unhideWhenUsed="0" w:uiPriority="61" w:semiHidden="0" w:name="Light List Accent 2"/>
-    <w:lsdException w:qFormat="1" w:unhideWhenUsed="0" w:uiPriority="62" w:semiHidden="0" w:name="Light Grid Accent 2"/>
+    <w:lsdException w:unhideWhenUsed="0" w:uiPriority="62" w:semiHidden="0" w:name="Light Grid Accent 2"/>
     <w:lsdException w:unhideWhenUsed="0" w:uiPriority="63" w:semiHidden="0" w:name="Medium Shading 1 Accent 2"/>
     <w:lsdException w:unhideWhenUsed="0" w:uiPriority="64" w:semiHidden="0" w:name="Medium Shading 2 Accent 2"/>
     <w:lsdException w:unhideWhenUsed="0" w:uiPriority="65" w:semiHidden="0" w:name="Medium List 1 Accent 2"/>
@@ -905,7 +1375,7 @@
     <w:lsdException w:unhideWhenUsed="0" w:uiPriority="72" w:semiHidden="0" w:name="Colorful List Accent 2"/>
     <w:lsdException w:unhideWhenUsed="0" w:uiPriority="73" w:semiHidden="0" w:name="Colorful Grid Accent 2"/>
     <w:lsdException w:unhideWhenUsed="0" w:uiPriority="60" w:semiHidden="0" w:name="Light Shading Accent 3"/>
-    <w:lsdException w:qFormat="1" w:unhideWhenUsed="0" w:uiPriority="61" w:semiHidden="0" w:name="Light List Accent 3"/>
+    <w:lsdException w:unhideWhenUsed="0" w:uiPriority="61" w:semiHidden="0" w:name="Light List Accent 3"/>
     <w:lsdException w:unhideWhenUsed="0" w:uiPriority="62" w:semiHidden="0" w:name="Light Grid Accent 3"/>
     <w:lsdException w:unhideWhenUsed="0" w:uiPriority="63" w:semiHidden="0" w:name="Medium Shading 1 Accent 3"/>
     <w:lsdException w:unhideWhenUsed="0" w:uiPriority="64" w:semiHidden="0" w:name="Medium Shading 2 Accent 3"/>
@@ -918,8 +1388,8 @@
     <w:lsdException w:unhideWhenUsed="0" w:uiPriority="71" w:semiHidden="0" w:name="Colorful Shading Accent 3"/>
     <w:lsdException w:unhideWhenUsed="0" w:uiPriority="72" w:semiHidden="0" w:name="Colorful List Accent 3"/>
     <w:lsdException w:unhideWhenUsed="0" w:uiPriority="73" w:semiHidden="0" w:name="Colorful Grid Accent 3"/>
-    <w:lsdException w:qFormat="1" w:unhideWhenUsed="0" w:uiPriority="60" w:semiHidden="0" w:name="Light Shading Accent 4"/>
-    <w:lsdException w:qFormat="1" w:unhideWhenUsed="0" w:uiPriority="61" w:semiHidden="0" w:name="Light List Accent 4"/>
+    <w:lsdException w:unhideWhenUsed="0" w:uiPriority="60" w:semiHidden="0" w:name="Light Shading Accent 4"/>
+    <w:lsdException w:unhideWhenUsed="0" w:uiPriority="61" w:semiHidden="0" w:name="Light List Accent 4"/>
     <w:lsdException w:unhideWhenUsed="0" w:uiPriority="62" w:semiHidden="0" w:name="Light Grid Accent 4"/>
     <w:lsdException w:unhideWhenUsed="0" w:uiPriority="63" w:semiHidden="0" w:name="Medium Shading 1 Accent 4"/>
     <w:lsdException w:unhideWhenUsed="0" w:uiPriority="64" w:semiHidden="0" w:name="Medium Shading 2 Accent 4"/>
@@ -946,8 +1416,8 @@
     <w:lsdException w:unhideWhenUsed="0" w:uiPriority="71" w:semiHidden="0" w:name="Colorful Shading Accent 5"/>
     <w:lsdException w:unhideWhenUsed="0" w:uiPriority="72" w:semiHidden="0" w:name="Colorful List Accent 5"/>
     <w:lsdException w:unhideWhenUsed="0" w:uiPriority="73" w:semiHidden="0" w:name="Colorful Grid Accent 5"/>
-    <w:lsdException w:qFormat="1" w:unhideWhenUsed="0" w:uiPriority="60" w:semiHidden="0" w:name="Light Shading Accent 6"/>
-    <w:lsdException w:qFormat="1" w:unhideWhenUsed="0" w:uiPriority="61" w:semiHidden="0" w:name="Light List Accent 6"/>
+    <w:lsdException w:unhideWhenUsed="0" w:uiPriority="60" w:semiHidden="0" w:name="Light Shading Accent 6"/>
+    <w:lsdException w:unhideWhenUsed="0" w:uiPriority="61" w:semiHidden="0" w:name="Light List Accent 6"/>
     <w:lsdException w:unhideWhenUsed="0" w:uiPriority="62" w:semiHidden="0" w:name="Light Grid Accent 6"/>
     <w:lsdException w:unhideWhenUsed="0" w:uiPriority="63" w:semiHidden="0" w:name="Medium Shading 1 Accent 6"/>
     <w:lsdException w:unhideWhenUsed="0" w:uiPriority="64" w:semiHidden="0" w:name="Medium Shading 2 Accent 6"/>
@@ -1523,7 +1993,6 @@
     <w:basedOn w:val="1"/>
     <w:link w:val="48"/>
     <w:unhideWhenUsed/>
-    <w:qFormat/>
     <w:uiPriority w:val="99"/>
     <w:pPr>
       <w:spacing w:after="120"/>
@@ -1559,7 +2028,6 @@
   <w:style w:type="table" w:styleId="36">
     <w:name w:val="Table Grid"/>
     <w:basedOn w:val="12"/>
-    <w:qFormat/>
     <w:uiPriority w:val="59"/>
     <w:pPr>
       <w:spacing w:after="0" w:line="240" w:lineRule="auto"/>
@@ -1585,7 +2053,6 @@
     <w:name w:val="Header Char"/>
     <w:basedOn w:val="11"/>
     <w:link w:val="23"/>
-    <w:qFormat/>
     <w:uiPriority w:val="99"/>
   </w:style>
   <w:style w:type="character" w:customStyle="1" w:styleId="38">
@@ -1613,7 +2080,6 @@
     <w:name w:val="Heading 1 Char"/>
     <w:basedOn w:val="11"/>
     <w:link w:val="2"/>
-    <w:qFormat/>
     <w:uiPriority w:val="9"/>
     <w:rPr>
       <w:rFonts w:asciiTheme="majorHAnsi" w:hAnsiTheme="majorHAnsi" w:eastAsiaTheme="majorEastAsia" w:cstheme="majorBidi"/>
@@ -1666,7 +2132,6 @@
     <w:name w:val="Title Char"/>
     <w:basedOn w:val="11"/>
     <w:link w:val="35"/>
-    <w:qFormat/>
     <w:uiPriority w:val="10"/>
     <w:rPr>
       <w:rFonts w:asciiTheme="majorHAnsi" w:hAnsiTheme="majorHAnsi" w:eastAsiaTheme="majorEastAsia" w:cstheme="majorBidi"/>
@@ -1712,7 +2177,6 @@
     <w:name w:val="Body Text Char"/>
     <w:basedOn w:val="11"/>
     <w:link w:val="33"/>
-    <w:qFormat/>
     <w:uiPriority w:val="99"/>
   </w:style>
   <w:style w:type="character" w:customStyle="1" w:styleId="47">
@@ -1726,7 +2190,6 @@
     <w:name w:val="Body Text 3 Char"/>
     <w:basedOn w:val="11"/>
     <w:link w:val="34"/>
-    <w:qFormat/>
     <w:uiPriority w:val="99"/>
     <w:rPr>
       <w:sz w:val="16"/>
@@ -1737,7 +2200,6 @@
     <w:name w:val="Macro Text Char"/>
     <w:basedOn w:val="11"/>
     <w:link w:val="17"/>
-    <w:qFormat/>
     <w:uiPriority w:val="99"/>
     <w:rPr>
       <w:rFonts w:ascii="Courier" w:hAnsi="Courier"/>
@@ -1767,7 +2229,6 @@
     <w:name w:val="Quote Char"/>
     <w:basedOn w:val="11"/>
     <w:link w:val="50"/>
-    <w:qFormat/>
     <w:uiPriority w:val="29"/>
     <w:rPr>
       <w:i/>
@@ -1817,7 +2278,6 @@
     <w:basedOn w:val="11"/>
     <w:link w:val="7"/>
     <w:semiHidden/>
-    <w:qFormat/>
     <w:uiPriority w:val="9"/>
     <w:rPr>
       <w:rFonts w:asciiTheme="majorHAnsi" w:hAnsiTheme="majorHAnsi" w:eastAsiaTheme="majorEastAsia" w:cstheme="majorBidi"/>
@@ -1831,7 +2291,6 @@
     <w:basedOn w:val="11"/>
     <w:link w:val="8"/>
     <w:semiHidden/>
-    <w:qFormat/>
     <w:uiPriority w:val="9"/>
     <w:rPr>
       <w:rFonts w:asciiTheme="majorHAnsi" w:hAnsiTheme="majorHAnsi" w:eastAsiaTheme="majorEastAsia" w:cstheme="majorBidi"/>
@@ -1853,7 +2312,6 @@
     <w:basedOn w:val="11"/>
     <w:link w:val="9"/>
     <w:semiHidden/>
-    <w:qFormat/>
     <w:uiPriority w:val="9"/>
     <w:rPr>
       <w:rFonts w:asciiTheme="majorHAnsi" w:hAnsiTheme="majorHAnsi" w:eastAsiaTheme="majorEastAsia" w:cstheme="majorBidi"/>
@@ -1872,7 +2330,6 @@
     <w:basedOn w:val="11"/>
     <w:link w:val="10"/>
     <w:semiHidden/>
-    <w:qFormat/>
     <w:uiPriority w:val="9"/>
     <w:rPr>
       <w:rFonts w:asciiTheme="majorHAnsi" w:hAnsiTheme="majorHAnsi" w:eastAsiaTheme="majorEastAsia" w:cstheme="majorBidi"/>
@@ -1922,7 +2379,6 @@
     <w:name w:val="Intense Quote Char"/>
     <w:basedOn w:val="11"/>
     <w:link w:val="58"/>
-    <w:qFormat/>
     <w:uiPriority w:val="30"/>
     <w:rPr>
       <w:b/>
@@ -2036,7 +2492,6 @@
   <w:style w:type="table" w:styleId="66">
     <w:name w:val="Light Shading"/>
     <w:basedOn w:val="12"/>
-    <w:qFormat/>
     <w:uiPriority w:val="60"/>
     <w:pPr>
       <w:spacing w:after="0" w:line="240" w:lineRule="auto"/>
@@ -2227,7 +2682,6 @@
   <w:style w:type="table" w:styleId="68">
     <w:name w:val="Light Shading Accent 2"/>
     <w:basedOn w:val="12"/>
-    <w:qFormat/>
     <w:uiPriority w:val="60"/>
     <w:pPr>
       <w:spacing w:after="0" w:line="240" w:lineRule="auto"/>
@@ -2418,7 +2872,6 @@
   <w:style w:type="table" w:styleId="70">
     <w:name w:val="Light Shading Accent 4"/>
     <w:basedOn w:val="12"/>
-    <w:qFormat/>
     <w:uiPriority w:val="60"/>
     <w:pPr>
       <w:spacing w:after="0" w:line="240" w:lineRule="auto"/>
@@ -2609,7 +3062,6 @@
   <w:style w:type="table" w:styleId="72">
     <w:name w:val="Light Shading Accent 6"/>
     <w:basedOn w:val="12"/>
-    <w:qFormat/>
     <w:uiPriority w:val="60"/>
     <w:pPr>
       <w:spacing w:after="0" w:line="240" w:lineRule="auto"/>
@@ -2705,7 +3157,6 @@
   <w:style w:type="table" w:styleId="73">
     <w:name w:val="Light List"/>
     <w:basedOn w:val="12"/>
-    <w:qFormat/>
     <w:uiPriority w:val="61"/>
     <w:pPr>
       <w:spacing w:after="0" w:line="240" w:lineRule="auto"/>
@@ -2795,7 +3246,6 @@
   <w:style w:type="table" w:styleId="74">
     <w:name w:val="Light List Accent 1"/>
     <w:basedOn w:val="12"/>
-    <w:qFormat/>
     <w:uiPriority w:val="61"/>
     <w:pPr>
       <w:spacing w:after="0" w:line="240" w:lineRule="auto"/>
@@ -2974,7 +3424,6 @@
   <w:style w:type="table" w:styleId="76">
     <w:name w:val="Light List Accent 3"/>
     <w:basedOn w:val="12"/>
-    <w:qFormat/>
     <w:uiPriority w:val="61"/>
     <w:pPr>
       <w:spacing w:after="0" w:line="240" w:lineRule="auto"/>
@@ -3064,7 +3513,6 @@
   <w:style w:type="table" w:styleId="77">
     <w:name w:val="Light List Accent 4"/>
     <w:basedOn w:val="12"/>
-    <w:qFormat/>
     <w:uiPriority w:val="61"/>
     <w:pPr>
       <w:spacing w:after="0" w:line="240" w:lineRule="auto"/>
@@ -3243,7 +3691,6 @@
   <w:style w:type="table" w:styleId="79">
     <w:name w:val="Light List Accent 6"/>
     <w:basedOn w:val="12"/>
-    <w:qFormat/>
     <w:uiPriority w:val="61"/>
     <w:pPr>
       <w:spacing w:after="0" w:line="240" w:lineRule="auto"/>
@@ -3333,7 +3780,6 @@
   <w:style w:type="table" w:styleId="80">
     <w:name w:val="Light Grid"/>
     <w:basedOn w:val="12"/>
-    <w:qFormat/>
     <w:uiPriority w:val="62"/>
     <w:pPr>
       <w:spacing w:after="0" w:line="240" w:lineRule="auto"/>
@@ -3454,7 +3900,6 @@
   <w:style w:type="table" w:styleId="81">
     <w:name w:val="Light Grid Accent 1"/>
     <w:basedOn w:val="12"/>
-    <w:qFormat/>
     <w:uiPriority w:val="62"/>
     <w:pPr>
       <w:spacing w:after="0" w:line="240" w:lineRule="auto"/>
@@ -3575,7 +4020,6 @@
   <w:style w:type="table" w:styleId="82">
     <w:name w:val="Light Grid Accent 2"/>
     <w:basedOn w:val="12"/>
-    <w:qFormat/>
     <w:uiPriority w:val="62"/>
     <w:pPr>
       <w:spacing w:after="0" w:line="240" w:lineRule="auto"/>

</xml_diff>